<commit_message>
Update PRACTICA FIREBASE REALTIME FIRESTORM.docx
</commit_message>
<xml_diff>
--- a/Entregas/PRACTICA FIREBASE REALTIME FIRESTORM.docx
+++ b/Entregas/PRACTICA FIREBASE REALTIME FIRESTORM.docx
@@ -183,6 +183,351 @@
       <w:pPr>
         <w:ind w:firstLine="0"/>
       </w:pPr>
+      <w:r>
+        <w:rPr>
+          <w:noProof/>
+          <w14:ligatures w14:val="standardContextual"/>
+        </w:rPr>
+        <w:lastRenderedPageBreak/>
+        <w:drawing>
+          <wp:inline distT="0" distB="0" distL="0" distR="0" wp14:anchorId="7016D4B6" wp14:editId="04C9581E">
+            <wp:extent cx="3619500" cy="8248650"/>
+            <wp:effectExtent l="0" t="0" r="0" b="0"/>
+            <wp:docPr id="172874343" name="Imagen 2"/>
+            <wp:cNvGraphicFramePr>
+              <a:graphicFrameLocks xmlns:a="http://schemas.openxmlformats.org/drawingml/2006/main" noChangeAspect="1"/>
+            </wp:cNvGraphicFramePr>
+            <a:graphic xmlns:a="http://schemas.openxmlformats.org/drawingml/2006/main">
+              <a:graphicData uri="http://schemas.openxmlformats.org/drawingml/2006/picture">
+                <pic:pic xmlns:pic="http://schemas.openxmlformats.org/drawingml/2006/picture">
+                  <pic:nvPicPr>
+                    <pic:cNvPr id="0" name="Picture 1"/>
+                    <pic:cNvPicPr>
+                      <a:picLocks noChangeAspect="1" noChangeArrowheads="1"/>
+                    </pic:cNvPicPr>
+                  </pic:nvPicPr>
+                  <pic:blipFill>
+                    <a:blip r:embed="rId4" cstate="print">
+                      <a:extLst>
+                        <a:ext uri="{28A0092B-C50C-407E-A947-70E740481C1C}">
+                          <a14:useLocalDpi xmlns:a14="http://schemas.microsoft.com/office/drawing/2010/main" val="0"/>
+                        </a:ext>
+                      </a:extLst>
+                    </a:blip>
+                    <a:srcRect/>
+                    <a:stretch>
+                      <a:fillRect/>
+                    </a:stretch>
+                  </pic:blipFill>
+                  <pic:spPr bwMode="auto">
+                    <a:xfrm>
+                      <a:off x="0" y="0"/>
+                      <a:ext cx="3619500" cy="8248650"/>
+                    </a:xfrm>
+                    <a:prstGeom prst="rect">
+                      <a:avLst/>
+                    </a:prstGeom>
+                    <a:noFill/>
+                    <a:ln>
+                      <a:noFill/>
+                    </a:ln>
+                  </pic:spPr>
+                </pic:pic>
+              </a:graphicData>
+            </a:graphic>
+          </wp:inline>
+        </w:drawing>
+      </w:r>
+    </w:p>
+    <w:p>
+      <w:pPr>
+        <w:ind w:firstLine="0"/>
+      </w:pPr>
+      <w:r>
+        <w:rPr>
+          <w:noProof/>
+        </w:rPr>
+        <w:lastRenderedPageBreak/>
+        <w:drawing>
+          <wp:inline distT="0" distB="0" distL="0" distR="0" wp14:anchorId="1C69D6A8" wp14:editId="34CC20CB">
+            <wp:extent cx="3619500" cy="8248650"/>
+            <wp:effectExtent l="0" t="0" r="0" b="0"/>
+            <wp:docPr id="1287546014" name="Imagen 7" descr="Interfaz de usuario gráfica, Aplicación&#10;&#10;El contenido generado por IA puede ser incorrecto."/>
+            <wp:cNvGraphicFramePr>
+              <a:graphicFrameLocks xmlns:a="http://schemas.openxmlformats.org/drawingml/2006/main" noChangeAspect="1"/>
+            </wp:cNvGraphicFramePr>
+            <a:graphic xmlns:a="http://schemas.openxmlformats.org/drawingml/2006/main">
+              <a:graphicData uri="http://schemas.openxmlformats.org/drawingml/2006/picture">
+                <pic:pic xmlns:pic="http://schemas.openxmlformats.org/drawingml/2006/picture">
+                  <pic:nvPicPr>
+                    <pic:cNvPr id="1287546014" name="Imagen 7" descr="Interfaz de usuario gráfica, Aplicación&#10;&#10;El contenido generado por IA puede ser incorrecto."/>
+                    <pic:cNvPicPr>
+                      <a:picLocks noChangeAspect="1" noChangeArrowheads="1"/>
+                    </pic:cNvPicPr>
+                  </pic:nvPicPr>
+                  <pic:blipFill>
+                    <a:blip r:embed="rId5" cstate="print">
+                      <a:extLst>
+                        <a:ext uri="{28A0092B-C50C-407E-A947-70E740481C1C}">
+                          <a14:useLocalDpi xmlns:a14="http://schemas.microsoft.com/office/drawing/2010/main" val="0"/>
+                        </a:ext>
+                      </a:extLst>
+                    </a:blip>
+                    <a:srcRect/>
+                    <a:stretch>
+                      <a:fillRect/>
+                    </a:stretch>
+                  </pic:blipFill>
+                  <pic:spPr bwMode="auto">
+                    <a:xfrm>
+                      <a:off x="0" y="0"/>
+                      <a:ext cx="3619500" cy="8248650"/>
+                    </a:xfrm>
+                    <a:prstGeom prst="rect">
+                      <a:avLst/>
+                    </a:prstGeom>
+                    <a:noFill/>
+                    <a:ln>
+                      <a:noFill/>
+                    </a:ln>
+                  </pic:spPr>
+                </pic:pic>
+              </a:graphicData>
+            </a:graphic>
+          </wp:inline>
+        </w:drawing>
+      </w:r>
+    </w:p>
+    <w:p>
+      <w:pPr>
+        <w:ind w:firstLine="0"/>
+      </w:pPr>
+      <w:r>
+        <w:rPr>
+          <w:noProof/>
+        </w:rPr>
+        <w:lastRenderedPageBreak/>
+        <w:drawing>
+          <wp:inline distT="0" distB="0" distL="0" distR="0" wp14:anchorId="3A5F6A11" wp14:editId="12916EAD">
+            <wp:extent cx="3619500" cy="8248650"/>
+            <wp:effectExtent l="0" t="0" r="0" b="0"/>
+            <wp:docPr id="42254630" name="Imagen 6" descr="Interfaz de usuario gráfica, Texto, Aplicación&#10;&#10;El contenido generado por IA puede ser incorrecto."/>
+            <wp:cNvGraphicFramePr>
+              <a:graphicFrameLocks xmlns:a="http://schemas.openxmlformats.org/drawingml/2006/main" noChangeAspect="1"/>
+            </wp:cNvGraphicFramePr>
+            <a:graphic xmlns:a="http://schemas.openxmlformats.org/drawingml/2006/main">
+              <a:graphicData uri="http://schemas.openxmlformats.org/drawingml/2006/picture">
+                <pic:pic xmlns:pic="http://schemas.openxmlformats.org/drawingml/2006/picture">
+                  <pic:nvPicPr>
+                    <pic:cNvPr id="42254630" name="Imagen 6" descr="Interfaz de usuario gráfica, Texto, Aplicación&#10;&#10;El contenido generado por IA puede ser incorrecto."/>
+                    <pic:cNvPicPr>
+                      <a:picLocks noChangeAspect="1" noChangeArrowheads="1"/>
+                    </pic:cNvPicPr>
+                  </pic:nvPicPr>
+                  <pic:blipFill>
+                    <a:blip r:embed="rId6" cstate="print">
+                      <a:extLst>
+                        <a:ext uri="{28A0092B-C50C-407E-A947-70E740481C1C}">
+                          <a14:useLocalDpi xmlns:a14="http://schemas.microsoft.com/office/drawing/2010/main" val="0"/>
+                        </a:ext>
+                      </a:extLst>
+                    </a:blip>
+                    <a:srcRect/>
+                    <a:stretch>
+                      <a:fillRect/>
+                    </a:stretch>
+                  </pic:blipFill>
+                  <pic:spPr bwMode="auto">
+                    <a:xfrm>
+                      <a:off x="0" y="0"/>
+                      <a:ext cx="3619500" cy="8248650"/>
+                    </a:xfrm>
+                    <a:prstGeom prst="rect">
+                      <a:avLst/>
+                    </a:prstGeom>
+                    <a:noFill/>
+                    <a:ln>
+                      <a:noFill/>
+                    </a:ln>
+                  </pic:spPr>
+                </pic:pic>
+              </a:graphicData>
+            </a:graphic>
+          </wp:inline>
+        </w:drawing>
+      </w:r>
+    </w:p>
+    <w:p>
+      <w:pPr>
+        <w:ind w:firstLine="0"/>
+      </w:pPr>
+      <w:r>
+        <w:rPr>
+          <w:noProof/>
+        </w:rPr>
+        <w:lastRenderedPageBreak/>
+        <w:drawing>
+          <wp:inline distT="0" distB="0" distL="0" distR="0" wp14:anchorId="6AA198A6" wp14:editId="326917F8">
+            <wp:extent cx="3619500" cy="8248650"/>
+            <wp:effectExtent l="0" t="0" r="0" b="0"/>
+            <wp:docPr id="1939833522" name="Imagen 4"/>
+            <wp:cNvGraphicFramePr>
+              <a:graphicFrameLocks xmlns:a="http://schemas.openxmlformats.org/drawingml/2006/main" noChangeAspect="1"/>
+            </wp:cNvGraphicFramePr>
+            <a:graphic xmlns:a="http://schemas.openxmlformats.org/drawingml/2006/main">
+              <a:graphicData uri="http://schemas.openxmlformats.org/drawingml/2006/picture">
+                <pic:pic xmlns:pic="http://schemas.openxmlformats.org/drawingml/2006/picture">
+                  <pic:nvPicPr>
+                    <pic:cNvPr id="0" name="Picture 3"/>
+                    <pic:cNvPicPr>
+                      <a:picLocks noChangeAspect="1" noChangeArrowheads="1"/>
+                    </pic:cNvPicPr>
+                  </pic:nvPicPr>
+                  <pic:blipFill>
+                    <a:blip r:embed="rId7" cstate="print">
+                      <a:extLst>
+                        <a:ext uri="{28A0092B-C50C-407E-A947-70E740481C1C}">
+                          <a14:useLocalDpi xmlns:a14="http://schemas.microsoft.com/office/drawing/2010/main" val="0"/>
+                        </a:ext>
+                      </a:extLst>
+                    </a:blip>
+                    <a:srcRect/>
+                    <a:stretch>
+                      <a:fillRect/>
+                    </a:stretch>
+                  </pic:blipFill>
+                  <pic:spPr bwMode="auto">
+                    <a:xfrm>
+                      <a:off x="0" y="0"/>
+                      <a:ext cx="3619500" cy="8248650"/>
+                    </a:xfrm>
+                    <a:prstGeom prst="rect">
+                      <a:avLst/>
+                    </a:prstGeom>
+                    <a:noFill/>
+                    <a:ln>
+                      <a:noFill/>
+                    </a:ln>
+                  </pic:spPr>
+                </pic:pic>
+              </a:graphicData>
+            </a:graphic>
+          </wp:inline>
+        </w:drawing>
+      </w:r>
+    </w:p>
+    <w:p>
+      <w:pPr>
+        <w:ind w:firstLine="0"/>
+      </w:pPr>
+      <w:r>
+        <w:rPr>
+          <w:noProof/>
+        </w:rPr>
+        <w:lastRenderedPageBreak/>
+        <w:drawing>
+          <wp:inline distT="0" distB="0" distL="0" distR="0" wp14:anchorId="3ED617F8" wp14:editId="7403C979">
+            <wp:extent cx="3619500" cy="8248650"/>
+            <wp:effectExtent l="0" t="0" r="0" b="0"/>
+            <wp:docPr id="1407090462" name="Imagen 5" descr="Interfaz de usuario gráfica, Calendario&#10;&#10;El contenido generado por IA puede ser incorrecto."/>
+            <wp:cNvGraphicFramePr>
+              <a:graphicFrameLocks xmlns:a="http://schemas.openxmlformats.org/drawingml/2006/main" noChangeAspect="1"/>
+            </wp:cNvGraphicFramePr>
+            <a:graphic xmlns:a="http://schemas.openxmlformats.org/drawingml/2006/main">
+              <a:graphicData uri="http://schemas.openxmlformats.org/drawingml/2006/picture">
+                <pic:pic xmlns:pic="http://schemas.openxmlformats.org/drawingml/2006/picture">
+                  <pic:nvPicPr>
+                    <pic:cNvPr id="1407090462" name="Imagen 5" descr="Interfaz de usuario gráfica, Calendario&#10;&#10;El contenido generado por IA puede ser incorrecto."/>
+                    <pic:cNvPicPr>
+                      <a:picLocks noChangeAspect="1" noChangeArrowheads="1"/>
+                    </pic:cNvPicPr>
+                  </pic:nvPicPr>
+                  <pic:blipFill>
+                    <a:blip r:embed="rId8" cstate="print">
+                      <a:extLst>
+                        <a:ext uri="{28A0092B-C50C-407E-A947-70E740481C1C}">
+                          <a14:useLocalDpi xmlns:a14="http://schemas.microsoft.com/office/drawing/2010/main" val="0"/>
+                        </a:ext>
+                      </a:extLst>
+                    </a:blip>
+                    <a:srcRect/>
+                    <a:stretch>
+                      <a:fillRect/>
+                    </a:stretch>
+                  </pic:blipFill>
+                  <pic:spPr bwMode="auto">
+                    <a:xfrm>
+                      <a:off x="0" y="0"/>
+                      <a:ext cx="3619500" cy="8248650"/>
+                    </a:xfrm>
+                    <a:prstGeom prst="rect">
+                      <a:avLst/>
+                    </a:prstGeom>
+                    <a:noFill/>
+                    <a:ln>
+                      <a:noFill/>
+                    </a:ln>
+                  </pic:spPr>
+                </pic:pic>
+              </a:graphicData>
+            </a:graphic>
+          </wp:inline>
+        </w:drawing>
+      </w:r>
+      <w:r>
+        <w:rPr>
+          <w:noProof/>
+        </w:rPr>
+        <w:lastRenderedPageBreak/>
+        <w:drawing>
+          <wp:inline distT="0" distB="0" distL="0" distR="0" wp14:anchorId="46C9C637" wp14:editId="43DDE363">
+            <wp:extent cx="3619500" cy="8248650"/>
+            <wp:effectExtent l="0" t="0" r="0" b="0"/>
+            <wp:docPr id="459825801" name="Imagen 3"/>
+            <wp:cNvGraphicFramePr>
+              <a:graphicFrameLocks xmlns:a="http://schemas.openxmlformats.org/drawingml/2006/main" noChangeAspect="1"/>
+            </wp:cNvGraphicFramePr>
+            <a:graphic xmlns:a="http://schemas.openxmlformats.org/drawingml/2006/main">
+              <a:graphicData uri="http://schemas.openxmlformats.org/drawingml/2006/picture">
+                <pic:pic xmlns:pic="http://schemas.openxmlformats.org/drawingml/2006/picture">
+                  <pic:nvPicPr>
+                    <pic:cNvPr id="0" name="Picture 2"/>
+                    <pic:cNvPicPr>
+                      <a:picLocks noChangeAspect="1" noChangeArrowheads="1"/>
+                    </pic:cNvPicPr>
+                  </pic:nvPicPr>
+                  <pic:blipFill>
+                    <a:blip r:embed="rId9" cstate="print">
+                      <a:extLst>
+                        <a:ext uri="{28A0092B-C50C-407E-A947-70E740481C1C}">
+                          <a14:useLocalDpi xmlns:a14="http://schemas.microsoft.com/office/drawing/2010/main" val="0"/>
+                        </a:ext>
+                      </a:extLst>
+                    </a:blip>
+                    <a:srcRect/>
+                    <a:stretch>
+                      <a:fillRect/>
+                    </a:stretch>
+                  </pic:blipFill>
+                  <pic:spPr bwMode="auto">
+                    <a:xfrm>
+                      <a:off x="0" y="0"/>
+                      <a:ext cx="3619500" cy="8248650"/>
+                    </a:xfrm>
+                    <a:prstGeom prst="rect">
+                      <a:avLst/>
+                    </a:prstGeom>
+                    <a:noFill/>
+                    <a:ln>
+                      <a:noFill/>
+                    </a:ln>
+                  </pic:spPr>
+                </pic:pic>
+              </a:graphicData>
+            </a:graphic>
+          </wp:inline>
+        </w:drawing>
+      </w:r>
     </w:p>
     <w:sectPr>
       <w:pgSz w:w="12240" w:h="15840"/>
@@ -809,6 +1154,7 @@
   <w:style w:type="character" w:default="1" w:styleId="Fuentedeprrafopredeter">
     <w:name w:val="Default Paragraph Font"/>
     <w:uiPriority w:val="1"/>
+    <w:semiHidden/>
     <w:unhideWhenUsed/>
   </w:style>
   <w:style w:type="table" w:default="1" w:styleId="Tablanormal">
@@ -995,6 +1341,7 @@
       <w:numPr>
         <w:ilvl w:val="1"/>
       </w:numPr>
+      <w:ind w:firstLine="709"/>
     </w:pPr>
     <w:rPr>
       <w:rFonts w:eastAsiaTheme="majorEastAsia" w:cstheme="majorBidi"/>

</xml_diff>